<commit_message>
Updated project plan, iteration plan 2 review and version control
</commit_message>
<xml_diff>
--- a/Documentation/Project Plan/Project Plan 2.1.docx
+++ b/Documentation/Project Plan/Project Plan 2.1.docx
@@ -2896,6 +2896,8 @@
             </w:r>
           </w:p>
         </w:tc>
+        <w:bookmarkStart w:id="0" w:name="_GoBack"/>
+        <w:bookmarkEnd w:id="0"/>
       </w:tr>
       <w:tr>
         <w:trPr>
@@ -3033,7 +3035,7 @@
                 <w:sz w:val="22"/>
                 <w:szCs w:val="22"/>
               </w:rPr>
-              <w:t xml:space="preserve">Establish Full Use Case Description </w:t>
+              <w:t>Analyze and Identify Core use cases</w:t>
             </w:r>
           </w:p>
           <w:p>
@@ -3056,7 +3058,7 @@
                 <w:sz w:val="22"/>
                 <w:szCs w:val="22"/>
               </w:rPr>
-              <w:t>Analyze and Identify Core use cases</w:t>
+              <w:t>Establish Meeting Minutes for week-6</w:t>
             </w:r>
           </w:p>
           <w:p>
@@ -3079,76 +3081,7 @@
                 <w:sz w:val="22"/>
                 <w:szCs w:val="22"/>
               </w:rPr>
-              <w:t>Establish Meeting Minutes for week-6</w:t>
-            </w:r>
-          </w:p>
-          <w:p>
-            <w:pPr>
-              <w:pStyle w:val="BodyText"/>
-              <w:numPr>
-                <w:ilvl w:val="0"/>
-                <w:numId w:val="6"/>
-              </w:numPr>
-              <w:spacing w:before="60"/>
-              <w:rPr>
-                <w:rFonts w:asciiTheme="minorHAnsi" w:hAnsiTheme="minorHAnsi"/>
-                <w:sz w:val="22"/>
-                <w:szCs w:val="22"/>
-              </w:rPr>
-            </w:pPr>
-            <w:r>
-              <w:rPr>
-                <w:rFonts w:asciiTheme="minorHAnsi" w:hAnsiTheme="minorHAnsi"/>
-                <w:sz w:val="22"/>
-                <w:szCs w:val="22"/>
-              </w:rPr>
               <w:t xml:space="preserve">Update Iteration Plan, Project Plan, Version Control and Risk List </w:t>
-            </w:r>
-          </w:p>
-          <w:p>
-            <w:pPr>
-              <w:pStyle w:val="BodyText"/>
-              <w:numPr>
-                <w:ilvl w:val="0"/>
-                <w:numId w:val="6"/>
-              </w:numPr>
-              <w:spacing w:before="60"/>
-              <w:rPr>
-                <w:rFonts w:asciiTheme="minorHAnsi" w:hAnsiTheme="minorHAnsi"/>
-                <w:sz w:val="22"/>
-                <w:szCs w:val="22"/>
-              </w:rPr>
-            </w:pPr>
-            <w:r>
-              <w:rPr>
-                <w:rFonts w:asciiTheme="minorHAnsi" w:hAnsiTheme="minorHAnsi"/>
-                <w:sz w:val="22"/>
-                <w:szCs w:val="22"/>
-              </w:rPr>
-              <w:t>Establish Deployment Diagram</w:t>
-            </w:r>
-          </w:p>
-          <w:p>
-            <w:pPr>
-              <w:pStyle w:val="BodyText"/>
-              <w:numPr>
-                <w:ilvl w:val="0"/>
-                <w:numId w:val="6"/>
-              </w:numPr>
-              <w:spacing w:before="60"/>
-              <w:rPr>
-                <w:rFonts w:asciiTheme="minorHAnsi" w:hAnsiTheme="minorHAnsi"/>
-                <w:sz w:val="22"/>
-                <w:szCs w:val="22"/>
-              </w:rPr>
-            </w:pPr>
-            <w:r>
-              <w:rPr>
-                <w:rFonts w:asciiTheme="minorHAnsi" w:hAnsiTheme="minorHAnsi"/>
-                <w:sz w:val="22"/>
-                <w:szCs w:val="22"/>
-              </w:rPr>
-              <w:t xml:space="preserve">Produce and document initial design to support critical core Use case using the finalized architecture </w:t>
             </w:r>
           </w:p>
           <w:p>
@@ -7364,8 +7297,6 @@
       <w:r>
         <w:t>.</w:t>
       </w:r>
-      <w:bookmarkStart w:id="0" w:name="_GoBack"/>
-      <w:bookmarkEnd w:id="0"/>
     </w:p>
     <w:sectPr>
       <w:footerReference w:type="default" r:id="rId9"/>

</xml_diff>